<commit_message>
add table with cells that span rows and columns
</commit_message>
<xml_diff>
--- a/sample.docx
+++ b/sample.docx
@@ -29,12 +29,7 @@
         <w:pStyle w:val="Forfattere"/>
       </w:pPr>
       <w:r>
-        <w:t>Ola Nordmann og Kari Nordma</w:t>
-      </w:r>
-      <w:bookmarkStart w:id="1" w:name="_GoBack"/>
-      <w:bookmarkEnd w:id="1"/>
-      <w:r>
-        <w:t>nn</w:t>
+        <w:t>Ola Nordmann og Kari Nordmann</w:t>
       </w:r>
     </w:p>
     <w:p>
@@ -42,15 +37,7 @@
         <w:pStyle w:val="Kontaktinfo"/>
       </w:pPr>
       <w:r>
-        <w:t xml:space="preserve">Kari Nordmann, professor ved Handelshøyskolen, </w:t>
-      </w:r>
-      <w:proofErr w:type="spellStart"/>
-      <w:r>
-        <w:t>OsloMet</w:t>
-      </w:r>
-      <w:proofErr w:type="spellEnd"/>
-      <w:r>
-        <w:t xml:space="preserve"> – storbyuniversitetet</w:t>
+        <w:t>Kari Nordmann, professor ved Handelshøyskolen, OsloMet – storbyuniversitetet</w:t>
       </w:r>
     </w:p>
     <w:p>
@@ -58,15 +45,7 @@
         <w:pStyle w:val="Kontaktinfo"/>
       </w:pPr>
       <w:r>
-        <w:t xml:space="preserve">Ola Nordmann, professor ved Senter for profesjonsstudier </w:t>
-      </w:r>
-      <w:proofErr w:type="spellStart"/>
-      <w:r>
-        <w:t>OsloMet</w:t>
-      </w:r>
-      <w:proofErr w:type="spellEnd"/>
-      <w:r>
-        <w:t xml:space="preserve"> – storbyuniversitetet</w:t>
+        <w:t>Ola Nordmann, professor ved Senter for profesjonsstudier OsloMet – storbyuniversitetet</w:t>
       </w:r>
     </w:p>
     <w:p>
@@ -77,15 +56,7 @@
         <w:t xml:space="preserve">Korrespondanse: Kari </w:t>
       </w:r>
       <w:r>
-        <w:t xml:space="preserve">Nordmann, professor ved Senter for profesjonsstudier </w:t>
-      </w:r>
-      <w:proofErr w:type="spellStart"/>
-      <w:r>
-        <w:t>OsloMet</w:t>
-      </w:r>
-      <w:proofErr w:type="spellEnd"/>
-      <w:r>
-        <w:t xml:space="preserve"> – storbyuniversitetet</w:t>
+        <w:t>Nordmann, professor ved Senter for profesjonsstudier OsloMet – storbyuniversitetet</w:t>
       </w:r>
     </w:p>
     <w:p>
@@ -113,20 +84,12 @@
         <w:rPr>
           <w:lang w:val="en-GB"/>
         </w:rPr>
-        <w:t xml:space="preserve">n </w:t>
-      </w:r>
-      <w:proofErr w:type="spellStart"/>
+        <w:t>n ultra short</w:t>
+      </w:r>
       <w:r>
         <w:rPr>
           <w:lang w:val="en-GB"/>
         </w:rPr>
-        <w:t>ultra short</w:t>
-      </w:r>
-      <w:proofErr w:type="spellEnd"/>
-      <w:r>
-        <w:rPr>
-          <w:lang w:val="en-GB"/>
-        </w:rPr>
         <w:t xml:space="preserve"> sample abstract.</w:t>
       </w:r>
     </w:p>
@@ -203,63 +166,25 @@
           <w:lang w:val="nb-NO"/>
         </w:rPr>
       </w:pPr>
-      <w:proofErr w:type="spellStart"/>
-      <w:r>
-        <w:rPr>
-          <w:lang w:val="nb-NO"/>
-        </w:rPr>
-        <w:t>Lorem</w:t>
-      </w:r>
-      <w:proofErr w:type="spellEnd"/>
-      <w:r>
-        <w:rPr>
-          <w:lang w:val="nb-NO"/>
-        </w:rPr>
-        <w:t xml:space="preserve"> </w:t>
-      </w:r>
-      <w:proofErr w:type="spellStart"/>
-      <w:r>
-        <w:rPr>
-          <w:lang w:val="nb-NO"/>
-        </w:rPr>
-        <w:t>Ipsum</w:t>
-      </w:r>
-      <w:proofErr w:type="spellEnd"/>
-      <w:r>
-        <w:rPr>
-          <w:lang w:val="nb-NO"/>
-        </w:rPr>
-        <w:t>.</w:t>
-      </w:r>
-    </w:p>
-    <w:p>
-      <w:pPr>
-        <w:rPr>
-          <w:lang w:val="nb-NO"/>
-        </w:rPr>
-      </w:pPr>
-      <w:proofErr w:type="spellStart"/>
-      <w:r>
-        <w:rPr>
-          <w:lang w:val="nb-NO"/>
-        </w:rPr>
-        <w:t>Lorem</w:t>
-      </w:r>
-      <w:proofErr w:type="spellEnd"/>
-      <w:r>
-        <w:rPr>
-          <w:lang w:val="nb-NO"/>
-        </w:rPr>
-        <w:t xml:space="preserve"> </w:t>
-      </w:r>
-      <w:proofErr w:type="spellStart"/>
-      <w:r>
-        <w:rPr>
-          <w:lang w:val="nb-NO"/>
-        </w:rPr>
-        <w:t>Ipsum</w:t>
-      </w:r>
-      <w:proofErr w:type="spellEnd"/>
+      <w:r>
+        <w:rPr>
+          <w:lang w:val="nb-NO"/>
+        </w:rPr>
+        <w:t>Lorem Ipsum.</w:t>
+      </w:r>
+    </w:p>
+    <w:p>
+      <w:pPr>
+        <w:rPr>
+          <w:lang w:val="nb-NO"/>
+        </w:rPr>
+      </w:pPr>
+      <w:r>
+        <w:rPr>
+          <w:lang w:val="nb-NO"/>
+        </w:rPr>
+        <w:t>Lorem Ipsum</w:t>
+      </w:r>
     </w:p>
     <w:p>
       <w:pPr>
@@ -301,21 +226,7 @@
         <w:rPr>
           <w:lang w:val="nb-NO"/>
         </w:rPr>
-        <w:t xml:space="preserve">ol </w:t>
-      </w:r>
-      <w:proofErr w:type="spellStart"/>
-      <w:r>
-        <w:rPr>
-          <w:lang w:val="nb-NO"/>
-        </w:rPr>
-        <w:t>num</w:t>
-      </w:r>
-      <w:proofErr w:type="spellEnd"/>
-      <w:r>
-        <w:rPr>
-          <w:lang w:val="nb-NO"/>
-        </w:rPr>
-        <w:t xml:space="preserve"> 1.1</w:t>
+        <w:t>ol num 1.1</w:t>
       </w:r>
     </w:p>
     <w:p>
@@ -330,21 +241,7 @@
         <w:rPr>
           <w:lang w:val="nb-NO"/>
         </w:rPr>
-        <w:t xml:space="preserve">ol </w:t>
-      </w:r>
-      <w:proofErr w:type="spellStart"/>
-      <w:r>
-        <w:rPr>
-          <w:lang w:val="nb-NO"/>
-        </w:rPr>
-        <w:t>num</w:t>
-      </w:r>
-      <w:proofErr w:type="spellEnd"/>
-      <w:r>
-        <w:rPr>
-          <w:lang w:val="nb-NO"/>
-        </w:rPr>
-        <w:t xml:space="preserve"> 1.2</w:t>
+        <w:t>ol num 1.2</w:t>
       </w:r>
     </w:p>
     <w:p>
@@ -360,21 +257,7 @@
           <w:lang w:val="nb-NO"/>
         </w:rPr>
         <w:lastRenderedPageBreak/>
-        <w:t xml:space="preserve"> ol </w:t>
-      </w:r>
-      <w:proofErr w:type="spellStart"/>
-      <w:r>
-        <w:rPr>
-          <w:lang w:val="nb-NO"/>
-        </w:rPr>
-        <w:t>num</w:t>
-      </w:r>
-      <w:proofErr w:type="spellEnd"/>
-      <w:r>
-        <w:rPr>
-          <w:lang w:val="nb-NO"/>
-        </w:rPr>
-        <w:t xml:space="preserve"> 1.3</w:t>
+        <w:t xml:space="preserve"> ol num 1.3</w:t>
       </w:r>
     </w:p>
     <w:p>
@@ -389,21 +272,7 @@
         <w:rPr>
           <w:lang w:val="nb-NO"/>
         </w:rPr>
-        <w:t xml:space="preserve">ol </w:t>
-      </w:r>
-      <w:proofErr w:type="spellStart"/>
-      <w:r>
-        <w:rPr>
-          <w:lang w:val="nb-NO"/>
-        </w:rPr>
-        <w:t>char</w:t>
-      </w:r>
-      <w:proofErr w:type="spellEnd"/>
-      <w:r>
-        <w:rPr>
-          <w:lang w:val="nb-NO"/>
-        </w:rPr>
-        <w:t xml:space="preserve"> 1.3.1</w:t>
+        <w:t>ol char 1.3.1</w:t>
       </w:r>
     </w:p>
     <w:p>
@@ -418,27 +287,13 @@
         <w:rPr>
           <w:lang w:val="nb-NO"/>
         </w:rPr>
-        <w:t xml:space="preserve">ol </w:t>
-      </w:r>
-      <w:proofErr w:type="spellStart"/>
-      <w:r>
-        <w:rPr>
-          <w:lang w:val="nb-NO"/>
-        </w:rPr>
-        <w:t>cha</w:t>
-      </w:r>
-      <w:r>
-        <w:rPr>
-          <w:lang w:val="nb-NO"/>
-        </w:rPr>
-        <w:t>r</w:t>
-      </w:r>
-      <w:proofErr w:type="spellEnd"/>
-      <w:r>
-        <w:rPr>
-          <w:lang w:val="nb-NO"/>
-        </w:rPr>
-        <w:t xml:space="preserve"> 1.3.2</w:t>
+        <w:t>ol cha</w:t>
+      </w:r>
+      <w:r>
+        <w:rPr>
+          <w:lang w:val="nb-NO"/>
+        </w:rPr>
+        <w:t>r 1.3.2</w:t>
       </w:r>
     </w:p>
     <w:p>
@@ -623,43 +478,65 @@
         <w:ind w:left="0"/>
       </w:pPr>
       <w:r>
-        <w:pict w14:anchorId="5D4B0681">
-          <v:shapetype id="_x0000_t75" coordsize="21600,21600" o:spt="75" o:preferrelative="t" path="m@4@5l@4@11@9@11@9@5xe" filled="f" stroked="f">
-            <v:stroke joinstyle="miter"/>
-            <v:formulas>
-              <v:f eqn="if lineDrawn pixelLineWidth 0"/>
-              <v:f eqn="sum @0 1 0"/>
-              <v:f eqn="sum 0 0 @1"/>
-              <v:f eqn="prod @2 1 2"/>
-              <v:f eqn="prod @3 21600 pixelWidth"/>
-              <v:f eqn="prod @3 21600 pixelHeight"/>
-              <v:f eqn="sum @0 0 1"/>
-              <v:f eqn="prod @6 1 2"/>
-              <v:f eqn="prod @7 21600 pixelWidth"/>
-              <v:f eqn="sum @8 21600 0"/>
-              <v:f eqn="prod @7 21600 pixelHeight"/>
-              <v:f eqn="sum @10 21600 0"/>
-            </v:formulas>
-            <v:path o:extrusionok="f" gradientshapeok="t" o:connecttype="rect"/>
-            <o:lock v:ext="edit" aspectratio="t"/>
-          </v:shapetype>
-          <v:shape id="_x0000_i1025" type="#_x0000_t75" style="width:449.75pt;height:449.75pt">
-            <v:imagedata r:id="rId7" o:title="yellow-square"/>
-          </v:shape>
-        </w:pict>
+        <w:rPr>
+          <w:noProof/>
+        </w:rPr>
+        <w:drawing>
+          <wp:inline distT="0" distB="0" distL="0" distR="0" wp14:anchorId="5D4B0681" wp14:editId="17B757AC">
+            <wp:extent cx="5711825" cy="5711825"/>
+            <wp:effectExtent l="0" t="0" r="0" b="0"/>
+            <wp:docPr id="2" name="Picture 1" descr="E:\yellow-square.png"/>
+            <wp:cNvGraphicFramePr>
+              <a:graphicFrameLocks xmlns:a="http://schemas.openxmlformats.org/drawingml/2006/main" noChangeAspect="1"/>
+            </wp:cNvGraphicFramePr>
+            <a:graphic xmlns:a="http://schemas.openxmlformats.org/drawingml/2006/main">
+              <a:graphicData uri="http://schemas.openxmlformats.org/drawingml/2006/picture">
+                <pic:pic xmlns:pic="http://schemas.openxmlformats.org/drawingml/2006/picture">
+                  <pic:nvPicPr>
+                    <pic:cNvPr id="0" name="Picture 1" descr="E:\yellow-square.png"/>
+                    <pic:cNvPicPr>
+                      <a:picLocks noChangeAspect="1" noChangeArrowheads="1"/>
+                    </pic:cNvPicPr>
+                  </pic:nvPicPr>
+                  <pic:blipFill>
+                    <a:blip r:embed="rId7">
+                      <a:extLst>
+                        <a:ext uri="{28A0092B-C50C-407E-A947-70E740481C1C}">
+                          <a14:useLocalDpi xmlns:a14="http://schemas.microsoft.com/office/drawing/2010/main" val="0"/>
+                        </a:ext>
+                      </a:extLst>
+                    </a:blip>
+                    <a:srcRect/>
+                    <a:stretch>
+                      <a:fillRect/>
+                    </a:stretch>
+                  </pic:blipFill>
+                  <pic:spPr bwMode="auto">
+                    <a:xfrm>
+                      <a:off x="0" y="0"/>
+                      <a:ext cx="5711825" cy="5711825"/>
+                    </a:xfrm>
+                    <a:prstGeom prst="rect">
+                      <a:avLst/>
+                    </a:prstGeom>
+                    <a:noFill/>
+                    <a:ln>
+                      <a:noFill/>
+                    </a:ln>
+                  </pic:spPr>
+                </pic:pic>
+              </a:graphicData>
+            </a:graphic>
+          </wp:inline>
+        </w:drawing>
       </w:r>
     </w:p>
     <w:p>
       <w:pPr>
         <w:pStyle w:val="Caption"/>
       </w:pPr>
-      <w:proofErr w:type="spellStart"/>
-      <w:r>
-        <w:t>Figur</w:t>
-      </w:r>
-      <w:proofErr w:type="spellEnd"/>
-      <w:r>
-        <w:t xml:space="preserve"> </w:t>
+      <w:r>
+        <w:t xml:space="preserve">Figur </w:t>
       </w:r>
       <w:r>
         <w:fldChar w:fldCharType="begin"/>
@@ -701,13 +578,8 @@
       <w:pPr>
         <w:pStyle w:val="Tabelletikett"/>
       </w:pPr>
-      <w:proofErr w:type="spellStart"/>
-      <w:r>
-        <w:t>Table</w:t>
-      </w:r>
-      <w:proofErr w:type="spellEnd"/>
-      <w:r>
-        <w:t xml:space="preserve"> 1</w:t>
+      <w:r>
+        <w:t>Table 1</w:t>
       </w:r>
     </w:p>
     <w:p>
@@ -1050,313 +922,30 @@
         <w:rPr>
           <w:lang w:val="en-GB"/>
         </w:rPr>
-        <w:t xml:space="preserve">Lorem ipsum </w:t>
-      </w:r>
-      <w:proofErr w:type="spellStart"/>
+        <w:t xml:space="preserve">Lorem ipsum dolor sit amet, consectetur adipiscing elit. Nam at blandit sapien. Quisque sit amet. Lorem </w:t>
+      </w:r>
       <w:r>
         <w:rPr>
           <w:lang w:val="en-GB"/>
         </w:rPr>
-        <w:t>dolor</w:t>
-      </w:r>
-      <w:proofErr w:type="spellEnd"/>
-      <w:r>
-        <w:rPr>
-          <w:lang w:val="en-GB"/>
-        </w:rPr>
-        <w:t xml:space="preserve"> sit </w:t>
-      </w:r>
-      <w:proofErr w:type="spellStart"/>
-      <w:r>
-        <w:rPr>
-          <w:lang w:val="en-GB"/>
-        </w:rPr>
-        <w:t>amet</w:t>
-      </w:r>
-      <w:proofErr w:type="spellEnd"/>
-      <w:r>
-        <w:rPr>
-          <w:lang w:val="en-GB"/>
-        </w:rPr>
-        <w:t xml:space="preserve">, </w:t>
-      </w:r>
-      <w:proofErr w:type="spellStart"/>
-      <w:r>
-        <w:rPr>
-          <w:lang w:val="en-GB"/>
-        </w:rPr>
-        <w:t>consectetur</w:t>
-      </w:r>
-      <w:proofErr w:type="spellEnd"/>
-      <w:r>
-        <w:rPr>
-          <w:lang w:val="en-GB"/>
-        </w:rPr>
-        <w:t xml:space="preserve"> </w:t>
-      </w:r>
-      <w:proofErr w:type="spellStart"/>
-      <w:r>
-        <w:rPr>
-          <w:lang w:val="en-GB"/>
-        </w:rPr>
-        <w:t>adipiscing</w:t>
-      </w:r>
-      <w:proofErr w:type="spellEnd"/>
-      <w:r>
-        <w:rPr>
-          <w:lang w:val="en-GB"/>
-        </w:rPr>
-        <w:t xml:space="preserve"> </w:t>
-      </w:r>
-      <w:proofErr w:type="spellStart"/>
-      <w:r>
-        <w:rPr>
-          <w:lang w:val="en-GB"/>
-        </w:rPr>
-        <w:t>elit</w:t>
-      </w:r>
-      <w:proofErr w:type="spellEnd"/>
-      <w:r>
-        <w:rPr>
-          <w:lang w:val="en-GB"/>
-        </w:rPr>
-        <w:t xml:space="preserve">. Nam at </w:t>
-      </w:r>
-      <w:proofErr w:type="spellStart"/>
-      <w:r>
-        <w:rPr>
-          <w:lang w:val="en-GB"/>
-        </w:rPr>
-        <w:t>blandit</w:t>
-      </w:r>
-      <w:proofErr w:type="spellEnd"/>
-      <w:r>
-        <w:rPr>
-          <w:lang w:val="en-GB"/>
-        </w:rPr>
-        <w:t xml:space="preserve"> </w:t>
-      </w:r>
-      <w:proofErr w:type="spellStart"/>
-      <w:r>
-        <w:rPr>
-          <w:lang w:val="en-GB"/>
-        </w:rPr>
-        <w:t>sapien</w:t>
-      </w:r>
-      <w:proofErr w:type="spellEnd"/>
-      <w:r>
-        <w:rPr>
-          <w:lang w:val="en-GB"/>
-        </w:rPr>
-        <w:t xml:space="preserve">. </w:t>
-      </w:r>
-      <w:proofErr w:type="spellStart"/>
-      <w:r>
-        <w:rPr>
-          <w:lang w:val="en-GB"/>
-        </w:rPr>
-        <w:t>Quisque</w:t>
-      </w:r>
-      <w:proofErr w:type="spellEnd"/>
-      <w:r>
-        <w:rPr>
-          <w:lang w:val="en-GB"/>
-        </w:rPr>
-        <w:t xml:space="preserve"> sit </w:t>
-      </w:r>
-      <w:proofErr w:type="spellStart"/>
-      <w:r>
-        <w:rPr>
-          <w:lang w:val="en-GB"/>
-        </w:rPr>
-        <w:t>amet</w:t>
-      </w:r>
-      <w:proofErr w:type="spellEnd"/>
-      <w:r>
-        <w:rPr>
-          <w:lang w:val="en-GB"/>
-        </w:rPr>
-        <w:t xml:space="preserve">. Lorem </w:t>
-      </w:r>
-      <w:r>
-        <w:rPr>
-          <w:lang w:val="en-GB"/>
-        </w:rPr>
-        <w:t xml:space="preserve">ipsum </w:t>
-      </w:r>
-      <w:proofErr w:type="spellStart"/>
-      <w:r>
-        <w:rPr>
-          <w:lang w:val="en-GB"/>
-        </w:rPr>
-        <w:t>dolor</w:t>
-      </w:r>
-      <w:proofErr w:type="spellEnd"/>
-      <w:r>
-        <w:rPr>
-          <w:lang w:val="en-GB"/>
-        </w:rPr>
-        <w:t xml:space="preserve"> sit </w:t>
-      </w:r>
-      <w:proofErr w:type="spellStart"/>
-      <w:r>
-        <w:rPr>
-          <w:lang w:val="en-GB"/>
-        </w:rPr>
-        <w:t>amet</w:t>
-      </w:r>
-      <w:proofErr w:type="spellEnd"/>
-      <w:r>
-        <w:rPr>
-          <w:lang w:val="en-GB"/>
-        </w:rPr>
-        <w:t xml:space="preserve">, </w:t>
-      </w:r>
-      <w:proofErr w:type="spellStart"/>
-      <w:r>
-        <w:rPr>
-          <w:lang w:val="en-GB"/>
-        </w:rPr>
-        <w:t>consectetur</w:t>
-      </w:r>
-      <w:proofErr w:type="spellEnd"/>
-      <w:r>
-        <w:rPr>
-          <w:lang w:val="en-GB"/>
-        </w:rPr>
-        <w:t xml:space="preserve"> </w:t>
-      </w:r>
-      <w:proofErr w:type="spellStart"/>
-      <w:r>
-        <w:rPr>
-          <w:lang w:val="en-GB"/>
-        </w:rPr>
-        <w:t>adipiscing</w:t>
-      </w:r>
-      <w:proofErr w:type="spellEnd"/>
-      <w:r>
-        <w:rPr>
-          <w:lang w:val="en-GB"/>
-        </w:rPr>
-        <w:t xml:space="preserve"> </w:t>
-      </w:r>
-      <w:proofErr w:type="spellStart"/>
-      <w:r>
-        <w:rPr>
-          <w:lang w:val="en-GB"/>
-        </w:rPr>
-        <w:t>elit</w:t>
-      </w:r>
-      <w:proofErr w:type="spellEnd"/>
-      <w:r>
-        <w:rPr>
-          <w:lang w:val="en-GB"/>
-        </w:rPr>
-        <w:t xml:space="preserve">. Nam at </w:t>
-      </w:r>
-      <w:proofErr w:type="spellStart"/>
-      <w:r>
-        <w:rPr>
-          <w:lang w:val="en-GB"/>
-        </w:rPr>
-        <w:t>blandit</w:t>
-      </w:r>
-      <w:proofErr w:type="spellEnd"/>
-      <w:r>
-        <w:rPr>
-          <w:lang w:val="en-GB"/>
-        </w:rPr>
-        <w:t xml:space="preserve"> </w:t>
-      </w:r>
-      <w:proofErr w:type="spellStart"/>
-      <w:r>
-        <w:rPr>
-          <w:lang w:val="en-GB"/>
-        </w:rPr>
-        <w:t>sapien</w:t>
-      </w:r>
-      <w:proofErr w:type="spellEnd"/>
-      <w:r>
-        <w:rPr>
-          <w:lang w:val="en-GB"/>
-        </w:rPr>
-        <w:t xml:space="preserve">. </w:t>
-      </w:r>
-      <w:proofErr w:type="spellStart"/>
-      <w:r>
-        <w:rPr>
-          <w:lang w:val="nb-NO"/>
-        </w:rPr>
-        <w:t>Quisque</w:t>
-      </w:r>
-      <w:proofErr w:type="spellEnd"/>
-      <w:r>
-        <w:rPr>
-          <w:lang w:val="nb-NO"/>
-        </w:rPr>
-        <w:t xml:space="preserve"> </w:t>
-      </w:r>
-      <w:proofErr w:type="spellStart"/>
-      <w:r>
-        <w:rPr>
-          <w:lang w:val="nb-NO"/>
-        </w:rPr>
-        <w:t>sit</w:t>
-      </w:r>
-      <w:proofErr w:type="spellEnd"/>
-      <w:r>
-        <w:rPr>
-          <w:lang w:val="nb-NO"/>
-        </w:rPr>
-        <w:t xml:space="preserve"> </w:t>
-      </w:r>
-      <w:proofErr w:type="spellStart"/>
-      <w:r>
-        <w:rPr>
-          <w:lang w:val="nb-NO"/>
-        </w:rPr>
-        <w:t>amet</w:t>
-      </w:r>
-      <w:proofErr w:type="spellEnd"/>
-      <w:r>
-        <w:rPr>
-          <w:lang w:val="nb-NO"/>
-        </w:rPr>
-        <w:t>.</w:t>
+        <w:t xml:space="preserve">ipsum dolor sit amet, consectetur adipiscing elit. Nam at blandit sapien. </w:t>
+      </w:r>
+      <w:r>
+        <w:rPr>
+          <w:lang w:val="nb-NO"/>
+        </w:rPr>
+        <w:t>Quisque sit amet.</w:t>
       </w:r>
     </w:p>
     <w:p>
       <w:pPr>
         <w:pStyle w:val="Tabelletikett"/>
       </w:pPr>
-      <w:proofErr w:type="spellStart"/>
-      <w:r>
-        <w:t>Table</w:t>
-      </w:r>
-      <w:proofErr w:type="spellEnd"/>
-      <w:r>
-        <w:t xml:space="preserve"> 2 </w:t>
-      </w:r>
-      <w:proofErr w:type="gramStart"/>
-      <w:r>
-        <w:t xml:space="preserve">( </w:t>
-      </w:r>
-      <w:proofErr w:type="spellStart"/>
-      <w:r>
-        <w:t>rowspan</w:t>
-      </w:r>
-      <w:proofErr w:type="spellEnd"/>
-      <w:proofErr w:type="gramEnd"/>
-      <w:r>
-        <w:t xml:space="preserve"> og </w:t>
-      </w:r>
-      <w:proofErr w:type="spellStart"/>
-      <w:r>
-        <w:t>colspan</w:t>
-      </w:r>
-      <w:proofErr w:type="spellEnd"/>
-      <w:r>
-        <w:t>)</w:t>
+      <w:r>
+        <w:t xml:space="preserve">Table 2 ( </w:t>
+      </w:r>
+      <w:r>
+        <w:t>rowspan og colspan)</w:t>
       </w:r>
     </w:p>
     <w:tbl>
@@ -1366,9 +955,9 @@
         <w:tblLook w:val="04A0" w:firstRow="1" w:lastRow="0" w:firstColumn="1" w:lastColumn="0" w:noHBand="0" w:noVBand="1"/>
       </w:tblPr>
       <w:tblGrid>
-        <w:gridCol w:w="3080"/>
-        <w:gridCol w:w="3081"/>
-        <w:gridCol w:w="3081"/>
+        <w:gridCol w:w="3020"/>
+        <w:gridCol w:w="2999"/>
+        <w:gridCol w:w="2997"/>
       </w:tblGrid>
       <w:tr>
         <w:trPr>
@@ -1384,28 +973,12 @@
                 <w:lang w:val="nb-NO"/>
               </w:rPr>
             </w:pPr>
-            <w:proofErr w:type="spellStart"/>
             <w:r>
               <w:rPr>
                 <w:lang w:val="nb-NO"/>
               </w:rPr>
-              <w:t>Table</w:t>
+              <w:t>Table header cell</w:t>
             </w:r>
-            <w:proofErr w:type="spellEnd"/>
-            <w:r>
-              <w:rPr>
-                <w:lang w:val="nb-NO"/>
-              </w:rPr>
-              <w:t xml:space="preserve"> header </w:t>
-            </w:r>
-            <w:proofErr w:type="spellStart"/>
-            <w:r>
-              <w:rPr>
-                <w:lang w:val="nb-NO"/>
-              </w:rPr>
-              <w:t>cell</w:t>
-            </w:r>
-            <w:proofErr w:type="spellEnd"/>
           </w:p>
         </w:tc>
         <w:tc>
@@ -1419,47 +992,11 @@
                 <w:lang w:val="nb-NO"/>
               </w:rPr>
             </w:pPr>
-            <w:proofErr w:type="spellStart"/>
             <w:r>
               <w:rPr>
                 <w:lang w:val="nb-NO"/>
               </w:rPr>
-              <w:t>Table</w:t>
-            </w:r>
-            <w:proofErr w:type="spellEnd"/>
-            <w:r>
-              <w:rPr>
-                <w:lang w:val="nb-NO"/>
-              </w:rPr>
-              <w:t xml:space="preserve"> header </w:t>
-            </w:r>
-            <w:proofErr w:type="spellStart"/>
-            <w:r>
-              <w:rPr>
-                <w:lang w:val="nb-NO"/>
-              </w:rPr>
-              <w:t>cell</w:t>
-            </w:r>
-            <w:proofErr w:type="spellEnd"/>
-            <w:r>
-              <w:rPr>
-                <w:lang w:val="nb-NO"/>
-              </w:rPr>
-              <w:t xml:space="preserve">, </w:t>
-            </w:r>
-            <w:proofErr w:type="spellStart"/>
-            <w:r>
-              <w:rPr>
-                <w:lang w:val="nb-NO"/>
-              </w:rPr>
-              <w:t>colspan</w:t>
-            </w:r>
-            <w:proofErr w:type="spellEnd"/>
-            <w:r>
-              <w:rPr>
-                <w:lang w:val="nb-NO"/>
-              </w:rPr>
-              <w:t xml:space="preserve"> = 2</w:t>
+              <w:t>Table header cell, colspan = 2</w:t>
             </w:r>
           </w:p>
         </w:tc>
@@ -1476,47 +1013,11 @@
                 <w:lang w:val="nb-NO"/>
               </w:rPr>
             </w:pPr>
-            <w:proofErr w:type="spellStart"/>
             <w:r>
               <w:rPr>
                 <w:lang w:val="nb-NO"/>
               </w:rPr>
-              <w:t>Table</w:t>
-            </w:r>
-            <w:proofErr w:type="spellEnd"/>
-            <w:r>
-              <w:rPr>
-                <w:lang w:val="nb-NO"/>
-              </w:rPr>
-              <w:t xml:space="preserve"> header </w:t>
-            </w:r>
-            <w:proofErr w:type="spellStart"/>
-            <w:r>
-              <w:rPr>
-                <w:lang w:val="nb-NO"/>
-              </w:rPr>
-              <w:t>cell</w:t>
-            </w:r>
-            <w:proofErr w:type="spellEnd"/>
-            <w:r>
-              <w:rPr>
-                <w:lang w:val="nb-NO"/>
-              </w:rPr>
-              <w:t xml:space="preserve">, </w:t>
-            </w:r>
-            <w:proofErr w:type="spellStart"/>
-            <w:r>
-              <w:rPr>
-                <w:lang w:val="nb-NO"/>
-              </w:rPr>
-              <w:t>rowspan</w:t>
-            </w:r>
-            <w:proofErr w:type="spellEnd"/>
-            <w:r>
-              <w:rPr>
-                <w:lang w:val="nb-NO"/>
-              </w:rPr>
-              <w:t>=2</w:t>
+              <w:t>Table header cell, rowspan=2</w:t>
             </w:r>
           </w:p>
         </w:tc>
@@ -1586,21 +1087,7 @@
               <w:rPr>
                 <w:lang w:val="nb-NO"/>
               </w:rPr>
-              <w:t xml:space="preserve">Td, </w:t>
-            </w:r>
-            <w:proofErr w:type="spellStart"/>
-            <w:r>
-              <w:rPr>
-                <w:lang w:val="nb-NO"/>
-              </w:rPr>
-              <w:t>colspan</w:t>
-            </w:r>
-            <w:proofErr w:type="spellEnd"/>
-            <w:r>
-              <w:rPr>
-                <w:lang w:val="nb-NO"/>
-              </w:rPr>
-              <w:t>=2</w:t>
+              <w:t>Td, colspan=2</w:t>
             </w:r>
           </w:p>
         </w:tc>
@@ -1612,6 +1099,8 @@
           <w:lang w:val="nb-NO"/>
         </w:rPr>
       </w:pPr>
+      <w:bookmarkStart w:id="1" w:name="_GoBack"/>
+      <w:bookmarkEnd w:id="1"/>
     </w:p>
     <w:p>
       <w:pPr>
@@ -1680,21 +1169,12 @@
         </w:rPr>
         <w:t xml:space="preserve"> </w:t>
       </w:r>
-      <w:proofErr w:type="spellStart"/>
       <w:r>
         <w:rPr>
           <w:u w:val="single"/>
           <w:lang w:val="nb-NO"/>
         </w:rPr>
-        <w:t>Underlinjet</w:t>
-      </w:r>
-      <w:proofErr w:type="spellEnd"/>
-      <w:r>
-        <w:rPr>
-          <w:u w:val="single"/>
-          <w:lang w:val="nb-NO"/>
-        </w:rPr>
-        <w:t xml:space="preserve"> tekst.</w:t>
+        <w:t>Underlinjet tekst.</w:t>
       </w:r>
     </w:p>
     <w:p>
@@ -1721,23 +1201,7 @@
           <w:vertAlign w:val="superscript"/>
           <w:lang w:val="nb-NO"/>
         </w:rPr>
-        <w:t xml:space="preserve">Sup </w:t>
-      </w:r>
-      <w:proofErr w:type="spellStart"/>
-      <w:r>
-        <w:rPr>
-          <w:vertAlign w:val="superscript"/>
-          <w:lang w:val="nb-NO"/>
-        </w:rPr>
-        <w:t>text</w:t>
-      </w:r>
-      <w:proofErr w:type="spellEnd"/>
-      <w:r>
-        <w:rPr>
-          <w:vertAlign w:val="superscript"/>
-          <w:lang w:val="nb-NO"/>
-        </w:rPr>
-        <w:t>.</w:t>
+        <w:t>Sup text.</w:t>
       </w:r>
     </w:p>
     <w:p>
@@ -1801,24 +1265,20 @@
           <w:lang w:val="en-GB"/>
         </w:rPr>
       </w:pPr>
-      <w:proofErr w:type="spellStart"/>
       <w:r>
         <w:rPr>
           <w:lang w:val="en-GB"/>
         </w:rPr>
         <w:t>Referanser</w:t>
       </w:r>
-      <w:proofErr w:type="spellEnd"/>
     </w:p>
     <w:p>
       <w:pPr>
         <w:pStyle w:val="Referanse"/>
       </w:pPr>
-      <w:proofErr w:type="spellStart"/>
       <w:r>
         <w:t>Navnesen</w:t>
       </w:r>
-      <w:proofErr w:type="spellEnd"/>
       <w:r>
         <w:t xml:space="preserve">, </w:t>
       </w:r>
@@ -1850,20 +1310,12 @@
         <w:rPr>
           <w:i/>
         </w:rPr>
-        <w:t>Journal-</w:t>
-      </w:r>
-      <w:proofErr w:type="spellStart"/>
+        <w:t>Journal-subname</w:t>
+      </w:r>
       <w:r>
         <w:rPr>
           <w:i/>
         </w:rPr>
-        <w:t>subname</w:t>
-      </w:r>
-      <w:proofErr w:type="spellEnd"/>
-      <w:r>
-        <w:rPr>
-          <w:i/>
-        </w:rPr>
         <w:t xml:space="preserve"> 26</w:t>
       </w:r>
       <w:r>
@@ -1874,12 +1326,10 @@
       <w:pPr>
         <w:pStyle w:val="Referanse"/>
       </w:pPr>
-      <w:proofErr w:type="spellStart"/>
       <w:r>
         <w:lastRenderedPageBreak/>
         <w:t>Navnesen</w:t>
       </w:r>
-      <w:proofErr w:type="spellEnd"/>
       <w:r>
         <w:t xml:space="preserve">, </w:t>
       </w:r>
@@ -1893,56 +1343,16 @@
         <w:rPr>
           <w:i/>
         </w:rPr>
-        <w:t xml:space="preserve">Some other </w:t>
-      </w:r>
-      <w:proofErr w:type="spellStart"/>
+        <w:t>Some other articletitle</w:t>
+      </w:r>
       <w:r>
         <w:rPr>
           <w:i/>
         </w:rPr>
-        <w:t>articletitle</w:t>
-      </w:r>
-      <w:proofErr w:type="spellEnd"/>
-      <w:r>
-        <w:rPr>
-          <w:i/>
-        </w:rPr>
         <w:t>.</w:t>
       </w:r>
       <w:r>
-        <w:t xml:space="preserve"> Oslo: </w:t>
-      </w:r>
-      <w:proofErr w:type="spellStart"/>
-      <w:r>
-        <w:t>Høgskolen</w:t>
-      </w:r>
-      <w:proofErr w:type="spellEnd"/>
-      <w:r>
-        <w:t xml:space="preserve"> I Oslo </w:t>
-      </w:r>
-      <w:proofErr w:type="spellStart"/>
-      <w:r>
-        <w:t>og</w:t>
-      </w:r>
-      <w:proofErr w:type="spellEnd"/>
-      <w:r>
-        <w:t xml:space="preserve"> </w:t>
-      </w:r>
-      <w:proofErr w:type="spellStart"/>
-      <w:r>
-        <w:t>Akershus</w:t>
-      </w:r>
-      <w:proofErr w:type="spellEnd"/>
-      <w:r>
-        <w:t xml:space="preserve">, </w:t>
-      </w:r>
-      <w:proofErr w:type="spellStart"/>
-      <w:r>
-        <w:t>Avhandling</w:t>
-      </w:r>
-      <w:proofErr w:type="spellEnd"/>
-      <w:r>
-        <w:t xml:space="preserve"> 2012:1.</w:t>
+        <w:t xml:space="preserve"> Oslo: Høgskolen I Oslo og Akershus, Avhandling 2012:1.</w:t>
       </w:r>
     </w:p>
     <w:sectPr>
@@ -2098,7 +1508,10 @@
     </w:r>
     <w:r>
       <w:tab/>
-      <w:t>https://doi.org/10.7577/short/id</w:t>
+      <w:t>https://doi.org/10.7577/</w:t>
+    </w:r>
+    <w:r>
+      <w:t>short/id</w:t>
     </w:r>
   </w:p>
   <w:p>

</xml_diff>

<commit_message>
resolve h1-h6 and em tags
</commit_message>
<xml_diff>
--- a/sample.docx
+++ b/sample.docx
@@ -37,7 +37,15 @@
         <w:pStyle w:val="Kontaktinfo"/>
       </w:pPr>
       <w:r>
-        <w:t>Kari Nordmann, professor ved Handelshøyskolen, OsloMet – storbyuniversitetet</w:t>
+        <w:t xml:space="preserve">Kari Nordmann, professor ved Handelshøyskolen, </w:t>
+      </w:r>
+      <w:proofErr w:type="spellStart"/>
+      <w:r>
+        <w:t>OsloMet</w:t>
+      </w:r>
+      <w:proofErr w:type="spellEnd"/>
+      <w:r>
+        <w:t xml:space="preserve"> – storbyuniversitetet</w:t>
       </w:r>
     </w:p>
     <w:p>
@@ -45,7 +53,15 @@
         <w:pStyle w:val="Kontaktinfo"/>
       </w:pPr>
       <w:r>
-        <w:t>Ola Nordmann, professor ved Senter for profesjonsstudier OsloMet – storbyuniversitetet</w:t>
+        <w:t xml:space="preserve">Ola Nordmann, professor ved Senter for profesjonsstudier </w:t>
+      </w:r>
+      <w:proofErr w:type="spellStart"/>
+      <w:r>
+        <w:t>OsloMet</w:t>
+      </w:r>
+      <w:proofErr w:type="spellEnd"/>
+      <w:r>
+        <w:t xml:space="preserve"> – storbyuniversitetet</w:t>
       </w:r>
     </w:p>
     <w:p>
@@ -53,10 +69,15 @@
         <w:pStyle w:val="Kontaktinfo"/>
       </w:pPr>
       <w:r>
-        <w:t xml:space="preserve">Korrespondanse: Kari </w:t>
-      </w:r>
-      <w:r>
-        <w:t>Nordmann, professor ved Senter for profesjonsstudier OsloMet – storbyuniversitetet</w:t>
+        <w:t xml:space="preserve">Korrespondanse: Kari Nordmann, professor ved Senter for profesjonsstudier </w:t>
+      </w:r>
+      <w:proofErr w:type="spellStart"/>
+      <w:r>
+        <w:t>OsloMet</w:t>
+      </w:r>
+      <w:proofErr w:type="spellEnd"/>
+      <w:r>
+        <w:t xml:space="preserve"> – storbyuniversitetet</w:t>
       </w:r>
     </w:p>
     <w:p>
@@ -84,12 +105,20 @@
         <w:rPr>
           <w:lang w:val="en-GB"/>
         </w:rPr>
-        <w:t>n ultra short</w:t>
-      </w:r>
+        <w:t xml:space="preserve">n </w:t>
+      </w:r>
+      <w:proofErr w:type="spellStart"/>
       <w:r>
         <w:rPr>
           <w:lang w:val="en-GB"/>
         </w:rPr>
+        <w:t>ultra short</w:t>
+      </w:r>
+      <w:proofErr w:type="spellEnd"/>
+      <w:r>
+        <w:rPr>
+          <w:lang w:val="en-GB"/>
+        </w:rPr>
         <w:t xml:space="preserve"> sample abstract.</w:t>
       </w:r>
     </w:p>
@@ -140,10 +169,7 @@
         <w:t>Emneord:</w:t>
       </w:r>
       <w:r>
-        <w:t xml:space="preserve"> Ledelse, kjønn, karriere, ingeniører, forventni</w:t>
-      </w:r>
-      <w:r>
-        <w:t>nger</w:t>
+        <w:t xml:space="preserve"> Ledelse, kjønn, karriere, ingeniører, forventninger</w:t>
       </w:r>
     </w:p>
     <w:p>
@@ -166,25 +192,63 @@
           <w:lang w:val="nb-NO"/>
         </w:rPr>
       </w:pPr>
-      <w:r>
-        <w:rPr>
-          <w:lang w:val="nb-NO"/>
-        </w:rPr>
-        <w:t>Lorem Ipsum.</w:t>
-      </w:r>
-    </w:p>
-    <w:p>
-      <w:pPr>
-        <w:rPr>
-          <w:lang w:val="nb-NO"/>
-        </w:rPr>
-      </w:pPr>
-      <w:r>
-        <w:rPr>
-          <w:lang w:val="nb-NO"/>
-        </w:rPr>
-        <w:t>Lorem Ipsum</w:t>
-      </w:r>
+      <w:proofErr w:type="spellStart"/>
+      <w:r>
+        <w:rPr>
+          <w:lang w:val="nb-NO"/>
+        </w:rPr>
+        <w:t>Lorem</w:t>
+      </w:r>
+      <w:proofErr w:type="spellEnd"/>
+      <w:r>
+        <w:rPr>
+          <w:lang w:val="nb-NO"/>
+        </w:rPr>
+        <w:t xml:space="preserve"> </w:t>
+      </w:r>
+      <w:proofErr w:type="spellStart"/>
+      <w:r>
+        <w:rPr>
+          <w:lang w:val="nb-NO"/>
+        </w:rPr>
+        <w:t>Ipsum</w:t>
+      </w:r>
+      <w:proofErr w:type="spellEnd"/>
+      <w:r>
+        <w:rPr>
+          <w:lang w:val="nb-NO"/>
+        </w:rPr>
+        <w:t>.</w:t>
+      </w:r>
+    </w:p>
+    <w:p>
+      <w:pPr>
+        <w:rPr>
+          <w:lang w:val="nb-NO"/>
+        </w:rPr>
+      </w:pPr>
+      <w:proofErr w:type="spellStart"/>
+      <w:r>
+        <w:rPr>
+          <w:lang w:val="nb-NO"/>
+        </w:rPr>
+        <w:t>Lorem</w:t>
+      </w:r>
+      <w:proofErr w:type="spellEnd"/>
+      <w:r>
+        <w:rPr>
+          <w:lang w:val="nb-NO"/>
+        </w:rPr>
+        <w:t xml:space="preserve"> </w:t>
+      </w:r>
+      <w:proofErr w:type="spellStart"/>
+      <w:r>
+        <w:rPr>
+          <w:lang w:val="nb-NO"/>
+        </w:rPr>
+        <w:t>Ipsum</w:t>
+      </w:r>
+      <w:proofErr w:type="spellEnd"/>
     </w:p>
     <w:p>
       <w:pPr>
@@ -226,7 +290,21 @@
         <w:rPr>
           <w:lang w:val="nb-NO"/>
         </w:rPr>
-        <w:t>ol num 1.1</w:t>
+        <w:t xml:space="preserve">ol </w:t>
+      </w:r>
+      <w:proofErr w:type="spellStart"/>
+      <w:r>
+        <w:rPr>
+          <w:lang w:val="nb-NO"/>
+        </w:rPr>
+        <w:t>num</w:t>
+      </w:r>
+      <w:proofErr w:type="spellEnd"/>
+      <w:r>
+        <w:rPr>
+          <w:lang w:val="nb-NO"/>
+        </w:rPr>
+        <w:t xml:space="preserve"> 1.1</w:t>
       </w:r>
     </w:p>
     <w:p>
@@ -241,7 +319,21 @@
         <w:rPr>
           <w:lang w:val="nb-NO"/>
         </w:rPr>
-        <w:t>ol num 1.2</w:t>
+        <w:t xml:space="preserve">ol </w:t>
+      </w:r>
+      <w:proofErr w:type="spellStart"/>
+      <w:r>
+        <w:rPr>
+          <w:lang w:val="nb-NO"/>
+        </w:rPr>
+        <w:t>num</w:t>
+      </w:r>
+      <w:proofErr w:type="spellEnd"/>
+      <w:r>
+        <w:rPr>
+          <w:lang w:val="nb-NO"/>
+        </w:rPr>
+        <w:t xml:space="preserve"> 1.2</w:t>
       </w:r>
     </w:p>
     <w:p>
@@ -257,7 +349,21 @@
           <w:lang w:val="nb-NO"/>
         </w:rPr>
         <w:lastRenderedPageBreak/>
-        <w:t xml:space="preserve"> ol num 1.3</w:t>
+        <w:t xml:space="preserve"> ol </w:t>
+      </w:r>
+      <w:proofErr w:type="spellStart"/>
+      <w:r>
+        <w:rPr>
+          <w:lang w:val="nb-NO"/>
+        </w:rPr>
+        <w:t>num</w:t>
+      </w:r>
+      <w:proofErr w:type="spellEnd"/>
+      <w:r>
+        <w:rPr>
+          <w:lang w:val="nb-NO"/>
+        </w:rPr>
+        <w:t xml:space="preserve"> 1.3</w:t>
       </w:r>
     </w:p>
     <w:p>
@@ -272,7 +378,21 @@
         <w:rPr>
           <w:lang w:val="nb-NO"/>
         </w:rPr>
-        <w:t>ol char 1.3.1</w:t>
+        <w:t xml:space="preserve">ol </w:t>
+      </w:r>
+      <w:proofErr w:type="spellStart"/>
+      <w:r>
+        <w:rPr>
+          <w:lang w:val="nb-NO"/>
+        </w:rPr>
+        <w:t>char</w:t>
+      </w:r>
+      <w:proofErr w:type="spellEnd"/>
+      <w:r>
+        <w:rPr>
+          <w:lang w:val="nb-NO"/>
+        </w:rPr>
+        <w:t xml:space="preserve"> 1.3.1</w:t>
       </w:r>
     </w:p>
     <w:p>
@@ -287,13 +407,21 @@
         <w:rPr>
           <w:lang w:val="nb-NO"/>
         </w:rPr>
-        <w:t>ol cha</w:t>
-      </w:r>
-      <w:r>
-        <w:rPr>
-          <w:lang w:val="nb-NO"/>
-        </w:rPr>
-        <w:t>r 1.3.2</w:t>
+        <w:t xml:space="preserve">ol </w:t>
+      </w:r>
+      <w:proofErr w:type="spellStart"/>
+      <w:r>
+        <w:rPr>
+          <w:lang w:val="nb-NO"/>
+        </w:rPr>
+        <w:t>char</w:t>
+      </w:r>
+      <w:proofErr w:type="spellEnd"/>
+      <w:r>
+        <w:rPr>
+          <w:lang w:val="nb-NO"/>
+        </w:rPr>
+        <w:t xml:space="preserve"> 1.3.2</w:t>
       </w:r>
     </w:p>
     <w:p>
@@ -477,15 +605,16 @@
         <w:keepNext/>
         <w:ind w:left="0"/>
       </w:pPr>
+      <w:bookmarkStart w:id="1" w:name="_GoBack"/>
       <w:r>
         <w:rPr>
           <w:noProof/>
         </w:rPr>
         <w:drawing>
-          <wp:inline distT="0" distB="0" distL="0" distR="0" wp14:anchorId="5D4B0681" wp14:editId="17B757AC">
+          <wp:inline distT="0" distB="0" distL="0" distR="0" wp14:anchorId="5D4B0681" wp14:editId="1E7A4597">
             <wp:extent cx="5711825" cy="5711825"/>
             <wp:effectExtent l="0" t="0" r="0" b="0"/>
-            <wp:docPr id="2" name="Picture 1" descr="E:\yellow-square.png"/>
+            <wp:docPr id="2" name="Picture 1" descr="meta-alt-text"/>
             <wp:cNvGraphicFramePr>
               <a:graphicFrameLocks xmlns:a="http://schemas.openxmlformats.org/drawingml/2006/main" noChangeAspect="1"/>
             </wp:cNvGraphicFramePr>
@@ -499,7 +628,7 @@
                     </pic:cNvPicPr>
                   </pic:nvPicPr>
                   <pic:blipFill>
-                    <a:blip r:embed="rId7">
+                    <a:blip r:embed="rId8">
                       <a:extLst>
                         <a:ext uri="{28A0092B-C50C-407E-A947-70E740481C1C}">
                           <a14:useLocalDpi xmlns:a14="http://schemas.microsoft.com/office/drawing/2010/main" val="0"/>
@@ -530,13 +659,19 @@
           </wp:inline>
         </w:drawing>
       </w:r>
+      <w:bookmarkEnd w:id="1"/>
     </w:p>
     <w:p>
       <w:pPr>
         <w:pStyle w:val="Caption"/>
       </w:pPr>
-      <w:r>
-        <w:t xml:space="preserve">Figur </w:t>
+      <w:proofErr w:type="spellStart"/>
+      <w:r>
+        <w:t>Figur</w:t>
+      </w:r>
+      <w:proofErr w:type="spellEnd"/>
+      <w:r>
+        <w:t xml:space="preserve"> </w:t>
       </w:r>
       <w:r>
         <w:fldChar w:fldCharType="begin"/>
@@ -564,22 +699,29 @@
       <w:pPr>
         <w:pStyle w:val="Heading2"/>
         <w:rPr>
-          <w:lang w:val="en-GB"/>
-        </w:rPr>
-      </w:pPr>
-      <w:r>
-        <w:rPr>
-          <w:lang w:val="en-GB"/>
+          <w:lang w:val="nb-NO"/>
+        </w:rPr>
+      </w:pPr>
+      <w:proofErr w:type="spellStart"/>
+      <w:r>
+        <w:rPr>
+          <w:lang w:val="nb-NO"/>
         </w:rPr>
         <w:t>Tables</w:t>
       </w:r>
+      <w:proofErr w:type="spellEnd"/>
     </w:p>
     <w:p>
       <w:pPr>
         <w:pStyle w:val="Tabelletikett"/>
       </w:pPr>
-      <w:r>
-        <w:t>Table 1</w:t>
+      <w:proofErr w:type="spellStart"/>
+      <w:r>
+        <w:t>Table</w:t>
+      </w:r>
+      <w:proofErr w:type="spellEnd"/>
+      <w:r>
+        <w:t xml:space="preserve"> 1</w:t>
       </w:r>
     </w:p>
     <w:p>
@@ -587,20 +729,13 @@
         <w:pStyle w:val="Tabellbeskrivelse"/>
       </w:pPr>
       <w:r>
-        <w:t xml:space="preserve">Demografiske data: </w:t>
-      </w:r>
-      <w:r>
-        <w:t>Alder, utdanningsnivå og antall søsken fordelt på kjønn.</w:t>
+        <w:t>Demografiske data: Alder, utdanningsnivå og antall søsken fordelt på kjønn.</w:t>
       </w:r>
     </w:p>
     <w:tbl>
       <w:tblPr>
+        <w:tblStyle w:val="APA6table1"/>
         <w:tblW w:w="9245" w:type="dxa"/>
-        <w:tblBorders>
-          <w:top w:val="single" w:sz="4" w:space="0" w:color="000000"/>
-          <w:bottom w:val="single" w:sz="4" w:space="0" w:color="000000"/>
-          <w:insideH w:val="single" w:sz="4" w:space="0" w:color="000000"/>
-        </w:tblBorders>
         <w:tblLook w:val="04A0" w:firstRow="1" w:lastRow="0" w:firstColumn="1" w:lastColumn="0" w:noHBand="0" w:noVBand="1"/>
       </w:tblPr>
       <w:tblGrid>
@@ -609,15 +744,13 @@
         <w:gridCol w:w="3082"/>
       </w:tblGrid>
       <w:tr>
+        <w:trPr>
+          <w:cnfStyle w:val="100000000000" w:firstRow="1" w:lastRow="0" w:firstColumn="0" w:lastColumn="0" w:oddVBand="0" w:evenVBand="0" w:oddHBand="0" w:evenHBand="0" w:firstRowFirstColumn="0" w:firstRowLastColumn="0" w:lastRowFirstColumn="0" w:lastRowLastColumn="0"/>
+        </w:trPr>
         <w:tc>
           <w:tcPr>
+            <w:cnfStyle w:val="001000000000" w:firstRow="0" w:lastRow="0" w:firstColumn="1" w:lastColumn="0" w:oddVBand="0" w:evenVBand="0" w:oddHBand="0" w:evenHBand="0" w:firstRowFirstColumn="0" w:firstRowLastColumn="0" w:lastRowFirstColumn="0" w:lastRowLastColumn="0"/>
             <w:tcW w:w="3081" w:type="dxa"/>
-            <w:tcBorders>
-              <w:top w:val="single" w:sz="4" w:space="0" w:color="000000"/>
-              <w:bottom w:val="single" w:sz="4" w:space="0" w:color="000000"/>
-            </w:tcBorders>
-            <w:shd w:val="clear" w:color="auto" w:fill="auto"/>
-            <w:vAlign w:val="center"/>
           </w:tcPr>
           <w:p>
             <w:pPr>
@@ -628,16 +761,11 @@
         <w:tc>
           <w:tcPr>
             <w:tcW w:w="3082" w:type="dxa"/>
-            <w:tcBorders>
-              <w:top w:val="single" w:sz="4" w:space="0" w:color="000000"/>
-              <w:bottom w:val="single" w:sz="4" w:space="0" w:color="000000"/>
-            </w:tcBorders>
-            <w:shd w:val="clear" w:color="auto" w:fill="auto"/>
-            <w:vAlign w:val="center"/>
           </w:tcPr>
           <w:p>
             <w:pPr>
               <w:pStyle w:val="TabellKolonneoverskrift"/>
+              <w:cnfStyle w:val="100000000000" w:firstRow="1" w:lastRow="0" w:firstColumn="0" w:lastColumn="0" w:oddVBand="0" w:evenVBand="0" w:oddHBand="0" w:evenHBand="0" w:firstRowFirstColumn="0" w:firstRowLastColumn="0" w:lastRowFirstColumn="0" w:lastRowLastColumn="0"/>
             </w:pPr>
             <w:r>
               <w:t>Kvinner</w:t>
@@ -647,16 +775,11 @@
         <w:tc>
           <w:tcPr>
             <w:tcW w:w="3082" w:type="dxa"/>
-            <w:tcBorders>
-              <w:top w:val="single" w:sz="4" w:space="0" w:color="000000"/>
-              <w:bottom w:val="single" w:sz="4" w:space="0" w:color="000000"/>
-            </w:tcBorders>
-            <w:shd w:val="clear" w:color="auto" w:fill="auto"/>
-            <w:vAlign w:val="center"/>
           </w:tcPr>
           <w:p>
             <w:pPr>
               <w:pStyle w:val="TabellKolonneoverskrift"/>
+              <w:cnfStyle w:val="100000000000" w:firstRow="1" w:lastRow="0" w:firstColumn="0" w:lastColumn="0" w:oddVBand="0" w:evenVBand="0" w:oddHBand="0" w:evenHBand="0" w:firstRowFirstColumn="0" w:firstRowLastColumn="0" w:lastRowFirstColumn="0" w:lastRowLastColumn="0"/>
             </w:pPr>
             <w:r>
               <w:t>Menn</w:t>
@@ -667,9 +790,8 @@
       <w:tr>
         <w:tc>
           <w:tcPr>
+            <w:cnfStyle w:val="001000000000" w:firstRow="0" w:lastRow="0" w:firstColumn="1" w:lastColumn="0" w:oddVBand="0" w:evenVBand="0" w:oddHBand="0" w:evenHBand="0" w:firstRowFirstColumn="0" w:firstRowLastColumn="0" w:lastRowFirstColumn="0" w:lastRowLastColumn="0"/>
             <w:tcW w:w="3081" w:type="dxa"/>
-            <w:shd w:val="clear" w:color="auto" w:fill="auto"/>
-            <w:vAlign w:val="center"/>
           </w:tcPr>
           <w:p>
             <w:pPr>
@@ -684,12 +806,10 @@
         <w:tc>
           <w:tcPr>
             <w:tcW w:w="3082" w:type="dxa"/>
-            <w:shd w:val="clear" w:color="auto" w:fill="auto"/>
-            <w:vAlign w:val="center"/>
           </w:tcPr>
           <w:p>
             <w:pPr>
-              <w:jc w:val="center"/>
+              <w:cnfStyle w:val="000000000000" w:firstRow="0" w:lastRow="0" w:firstColumn="0" w:lastColumn="0" w:oddVBand="0" w:evenVBand="0" w:oddHBand="0" w:evenHBand="0" w:firstRowFirstColumn="0" w:firstRowLastColumn="0" w:lastRowFirstColumn="0" w:lastRowLastColumn="0"/>
               <w:rPr>
                 <w:lang w:val="nb-NO"/>
               </w:rPr>
@@ -718,12 +838,10 @@
         <w:tc>
           <w:tcPr>
             <w:tcW w:w="3082" w:type="dxa"/>
-            <w:shd w:val="clear" w:color="auto" w:fill="auto"/>
-            <w:vAlign w:val="center"/>
           </w:tcPr>
           <w:p>
             <w:pPr>
-              <w:jc w:val="center"/>
+              <w:cnfStyle w:val="000000000000" w:firstRow="0" w:lastRow="0" w:firstColumn="0" w:lastColumn="0" w:oddVBand="0" w:evenVBand="0" w:oddHBand="0" w:evenHBand="0" w:firstRowFirstColumn="0" w:firstRowLastColumn="0" w:lastRowFirstColumn="0" w:lastRowLastColumn="0"/>
               <w:rPr>
                 <w:lang w:val="nb-NO"/>
               </w:rPr>
@@ -747,9 +865,8 @@
       <w:tr>
         <w:tc>
           <w:tcPr>
+            <w:cnfStyle w:val="001000000000" w:firstRow="0" w:lastRow="0" w:firstColumn="1" w:lastColumn="0" w:oddVBand="0" w:evenVBand="0" w:oddHBand="0" w:evenHBand="0" w:firstRowFirstColumn="0" w:firstRowLastColumn="0" w:lastRowFirstColumn="0" w:lastRowLastColumn="0"/>
             <w:tcW w:w="3081" w:type="dxa"/>
-            <w:shd w:val="clear" w:color="auto" w:fill="auto"/>
-            <w:vAlign w:val="center"/>
           </w:tcPr>
           <w:p>
             <w:pPr>
@@ -763,12 +880,10 @@
         <w:tc>
           <w:tcPr>
             <w:tcW w:w="3082" w:type="dxa"/>
-            <w:shd w:val="clear" w:color="auto" w:fill="auto"/>
-            <w:vAlign w:val="center"/>
           </w:tcPr>
           <w:p>
             <w:pPr>
-              <w:jc w:val="center"/>
+              <w:cnfStyle w:val="000000000000" w:firstRow="0" w:lastRow="0" w:firstColumn="0" w:lastColumn="0" w:oddVBand="0" w:evenVBand="0" w:oddHBand="0" w:evenHBand="0" w:firstRowFirstColumn="0" w:firstRowLastColumn="0" w:lastRowFirstColumn="0" w:lastRowLastColumn="0"/>
               <w:rPr>
                 <w:lang w:val="nb-NO"/>
               </w:rPr>
@@ -797,12 +912,10 @@
         <w:tc>
           <w:tcPr>
             <w:tcW w:w="3082" w:type="dxa"/>
-            <w:shd w:val="clear" w:color="auto" w:fill="auto"/>
-            <w:vAlign w:val="center"/>
           </w:tcPr>
           <w:p>
             <w:pPr>
-              <w:jc w:val="center"/>
+              <w:cnfStyle w:val="000000000000" w:firstRow="0" w:lastRow="0" w:firstColumn="0" w:lastColumn="0" w:oddVBand="0" w:evenVBand="0" w:oddHBand="0" w:evenHBand="0" w:firstRowFirstColumn="0" w:firstRowLastColumn="0" w:lastRowFirstColumn="0" w:lastRowLastColumn="0"/>
               <w:rPr>
                 <w:lang w:val="nb-NO"/>
               </w:rPr>
@@ -832,12 +945,8 @@
       <w:tr>
         <w:tc>
           <w:tcPr>
+            <w:cnfStyle w:val="001000000000" w:firstRow="0" w:lastRow="0" w:firstColumn="1" w:lastColumn="0" w:oddVBand="0" w:evenVBand="0" w:oddHBand="0" w:evenHBand="0" w:firstRowFirstColumn="0" w:firstRowLastColumn="0" w:lastRowFirstColumn="0" w:lastRowLastColumn="0"/>
             <w:tcW w:w="3081" w:type="dxa"/>
-            <w:tcBorders>
-              <w:bottom w:val="single" w:sz="4" w:space="0" w:color="000000"/>
-            </w:tcBorders>
-            <w:shd w:val="clear" w:color="auto" w:fill="auto"/>
-            <w:vAlign w:val="center"/>
           </w:tcPr>
           <w:p>
             <w:pPr>
@@ -856,15 +965,10 @@
         <w:tc>
           <w:tcPr>
             <w:tcW w:w="3082" w:type="dxa"/>
-            <w:tcBorders>
-              <w:bottom w:val="single" w:sz="4" w:space="0" w:color="000000"/>
-            </w:tcBorders>
-            <w:shd w:val="clear" w:color="auto" w:fill="auto"/>
-            <w:vAlign w:val="center"/>
           </w:tcPr>
           <w:p>
             <w:pPr>
-              <w:jc w:val="center"/>
+              <w:cnfStyle w:val="000000000000" w:firstRow="0" w:lastRow="0" w:firstColumn="0" w:lastColumn="0" w:oddVBand="0" w:evenVBand="0" w:oddHBand="0" w:evenHBand="0" w:firstRowFirstColumn="0" w:firstRowLastColumn="0" w:lastRowFirstColumn="0" w:lastRowLastColumn="0"/>
               <w:rPr>
                 <w:lang w:val="nb-NO"/>
               </w:rPr>
@@ -881,15 +985,10 @@
         <w:tc>
           <w:tcPr>
             <w:tcW w:w="3082" w:type="dxa"/>
-            <w:tcBorders>
-              <w:bottom w:val="single" w:sz="4" w:space="0" w:color="000000"/>
-            </w:tcBorders>
-            <w:shd w:val="clear" w:color="auto" w:fill="auto"/>
-            <w:vAlign w:val="center"/>
           </w:tcPr>
           <w:p>
             <w:pPr>
-              <w:jc w:val="center"/>
+              <w:cnfStyle w:val="000000000000" w:firstRow="0" w:lastRow="0" w:firstColumn="0" w:lastColumn="0" w:oddVBand="0" w:evenVBand="0" w:oddHBand="0" w:evenHBand="0" w:firstRowFirstColumn="0" w:firstRowLastColumn="0" w:lastRowFirstColumn="0" w:lastRowLastColumn="0"/>
               <w:rPr>
                 <w:lang w:val="nb-NO"/>
               </w:rPr>
@@ -922,49 +1021,327 @@
         <w:rPr>
           <w:lang w:val="en-GB"/>
         </w:rPr>
-        <w:t xml:space="preserve">Lorem ipsum dolor sit amet, consectetur adipiscing elit. Nam at blandit sapien. Quisque sit amet. Lorem </w:t>
-      </w:r>
+        <w:t xml:space="preserve">Lorem ipsum </w:t>
+      </w:r>
+      <w:proofErr w:type="spellStart"/>
       <w:r>
         <w:rPr>
           <w:lang w:val="en-GB"/>
         </w:rPr>
-        <w:t xml:space="preserve">ipsum dolor sit amet, consectetur adipiscing elit. Nam at blandit sapien. </w:t>
-      </w:r>
-      <w:r>
-        <w:rPr>
-          <w:lang w:val="nb-NO"/>
-        </w:rPr>
-        <w:t>Quisque sit amet.</w:t>
+        <w:t>dolor</w:t>
+      </w:r>
+      <w:proofErr w:type="spellEnd"/>
+      <w:r>
+        <w:rPr>
+          <w:lang w:val="en-GB"/>
+        </w:rPr>
+        <w:t xml:space="preserve"> sit </w:t>
+      </w:r>
+      <w:proofErr w:type="spellStart"/>
+      <w:r>
+        <w:rPr>
+          <w:lang w:val="en-GB"/>
+        </w:rPr>
+        <w:t>amet</w:t>
+      </w:r>
+      <w:proofErr w:type="spellEnd"/>
+      <w:r>
+        <w:rPr>
+          <w:lang w:val="en-GB"/>
+        </w:rPr>
+        <w:t xml:space="preserve">, </w:t>
+      </w:r>
+      <w:proofErr w:type="spellStart"/>
+      <w:r>
+        <w:rPr>
+          <w:lang w:val="en-GB"/>
+        </w:rPr>
+        <w:t>consectetur</w:t>
+      </w:r>
+      <w:proofErr w:type="spellEnd"/>
+      <w:r>
+        <w:rPr>
+          <w:lang w:val="en-GB"/>
+        </w:rPr>
+        <w:t xml:space="preserve"> </w:t>
+      </w:r>
+      <w:proofErr w:type="spellStart"/>
+      <w:r>
+        <w:rPr>
+          <w:lang w:val="en-GB"/>
+        </w:rPr>
+        <w:t>adipiscing</w:t>
+      </w:r>
+      <w:proofErr w:type="spellEnd"/>
+      <w:r>
+        <w:rPr>
+          <w:lang w:val="en-GB"/>
+        </w:rPr>
+        <w:t xml:space="preserve"> </w:t>
+      </w:r>
+      <w:proofErr w:type="spellStart"/>
+      <w:r>
+        <w:rPr>
+          <w:lang w:val="en-GB"/>
+        </w:rPr>
+        <w:t>elit</w:t>
+      </w:r>
+      <w:proofErr w:type="spellEnd"/>
+      <w:r>
+        <w:rPr>
+          <w:lang w:val="en-GB"/>
+        </w:rPr>
+        <w:t xml:space="preserve">. Nam at </w:t>
+      </w:r>
+      <w:proofErr w:type="spellStart"/>
+      <w:r>
+        <w:rPr>
+          <w:lang w:val="en-GB"/>
+        </w:rPr>
+        <w:t>blandit</w:t>
+      </w:r>
+      <w:proofErr w:type="spellEnd"/>
+      <w:r>
+        <w:rPr>
+          <w:lang w:val="en-GB"/>
+        </w:rPr>
+        <w:t xml:space="preserve"> </w:t>
+      </w:r>
+      <w:proofErr w:type="spellStart"/>
+      <w:r>
+        <w:rPr>
+          <w:lang w:val="en-GB"/>
+        </w:rPr>
+        <w:t>sapien</w:t>
+      </w:r>
+      <w:proofErr w:type="spellEnd"/>
+      <w:r>
+        <w:rPr>
+          <w:lang w:val="en-GB"/>
+        </w:rPr>
+        <w:t xml:space="preserve">. </w:t>
+      </w:r>
+      <w:proofErr w:type="spellStart"/>
+      <w:r>
+        <w:rPr>
+          <w:lang w:val="en-GB"/>
+        </w:rPr>
+        <w:t>Quisque</w:t>
+      </w:r>
+      <w:proofErr w:type="spellEnd"/>
+      <w:r>
+        <w:rPr>
+          <w:lang w:val="en-GB"/>
+        </w:rPr>
+        <w:t xml:space="preserve"> sit </w:t>
+      </w:r>
+      <w:proofErr w:type="spellStart"/>
+      <w:r>
+        <w:rPr>
+          <w:lang w:val="en-GB"/>
+        </w:rPr>
+        <w:t>amet</w:t>
+      </w:r>
+      <w:proofErr w:type="spellEnd"/>
+      <w:r>
+        <w:rPr>
+          <w:lang w:val="en-GB"/>
+        </w:rPr>
+        <w:t xml:space="preserve">. Lorem ipsum </w:t>
+      </w:r>
+      <w:proofErr w:type="spellStart"/>
+      <w:r>
+        <w:rPr>
+          <w:lang w:val="en-GB"/>
+        </w:rPr>
+        <w:t>dolor</w:t>
+      </w:r>
+      <w:proofErr w:type="spellEnd"/>
+      <w:r>
+        <w:rPr>
+          <w:lang w:val="en-GB"/>
+        </w:rPr>
+        <w:t xml:space="preserve"> sit </w:t>
+      </w:r>
+      <w:proofErr w:type="spellStart"/>
+      <w:r>
+        <w:rPr>
+          <w:lang w:val="en-GB"/>
+        </w:rPr>
+        <w:t>amet</w:t>
+      </w:r>
+      <w:proofErr w:type="spellEnd"/>
+      <w:r>
+        <w:rPr>
+          <w:lang w:val="en-GB"/>
+        </w:rPr>
+        <w:t xml:space="preserve">, </w:t>
+      </w:r>
+      <w:proofErr w:type="spellStart"/>
+      <w:r>
+        <w:rPr>
+          <w:lang w:val="en-GB"/>
+        </w:rPr>
+        <w:t>consectetur</w:t>
+      </w:r>
+      <w:proofErr w:type="spellEnd"/>
+      <w:r>
+        <w:rPr>
+          <w:lang w:val="en-GB"/>
+        </w:rPr>
+        <w:t xml:space="preserve"> </w:t>
+      </w:r>
+      <w:proofErr w:type="spellStart"/>
+      <w:r>
+        <w:rPr>
+          <w:lang w:val="en-GB"/>
+        </w:rPr>
+        <w:t>adipiscing</w:t>
+      </w:r>
+      <w:proofErr w:type="spellEnd"/>
+      <w:r>
+        <w:rPr>
+          <w:lang w:val="en-GB"/>
+        </w:rPr>
+        <w:t xml:space="preserve"> </w:t>
+      </w:r>
+      <w:proofErr w:type="spellStart"/>
+      <w:r>
+        <w:rPr>
+          <w:lang w:val="en-GB"/>
+        </w:rPr>
+        <w:t>elit</w:t>
+      </w:r>
+      <w:proofErr w:type="spellEnd"/>
+      <w:r>
+        <w:rPr>
+          <w:lang w:val="en-GB"/>
+        </w:rPr>
+        <w:t xml:space="preserve">. Nam at </w:t>
+      </w:r>
+      <w:proofErr w:type="spellStart"/>
+      <w:r>
+        <w:rPr>
+          <w:lang w:val="en-GB"/>
+        </w:rPr>
+        <w:t>blandit</w:t>
+      </w:r>
+      <w:proofErr w:type="spellEnd"/>
+      <w:r>
+        <w:rPr>
+          <w:lang w:val="en-GB"/>
+        </w:rPr>
+        <w:t xml:space="preserve"> </w:t>
+      </w:r>
+      <w:proofErr w:type="spellStart"/>
+      <w:r>
+        <w:rPr>
+          <w:lang w:val="en-GB"/>
+        </w:rPr>
+        <w:t>sapien</w:t>
+      </w:r>
+      <w:proofErr w:type="spellEnd"/>
+      <w:r>
+        <w:rPr>
+          <w:lang w:val="en-GB"/>
+        </w:rPr>
+        <w:t xml:space="preserve">. </w:t>
+      </w:r>
+      <w:proofErr w:type="spellStart"/>
+      <w:r>
+        <w:rPr>
+          <w:lang w:val="nb-NO"/>
+        </w:rPr>
+        <w:t>Quisque</w:t>
+      </w:r>
+      <w:proofErr w:type="spellEnd"/>
+      <w:r>
+        <w:rPr>
+          <w:lang w:val="nb-NO"/>
+        </w:rPr>
+        <w:t xml:space="preserve"> </w:t>
+      </w:r>
+      <w:proofErr w:type="spellStart"/>
+      <w:r>
+        <w:rPr>
+          <w:lang w:val="nb-NO"/>
+        </w:rPr>
+        <w:t>sit</w:t>
+      </w:r>
+      <w:proofErr w:type="spellEnd"/>
+      <w:r>
+        <w:rPr>
+          <w:lang w:val="nb-NO"/>
+        </w:rPr>
+        <w:t xml:space="preserve"> </w:t>
+      </w:r>
+      <w:proofErr w:type="spellStart"/>
+      <w:r>
+        <w:rPr>
+          <w:lang w:val="nb-NO"/>
+        </w:rPr>
+        <w:t>amet</w:t>
+      </w:r>
+      <w:proofErr w:type="spellEnd"/>
+      <w:r>
+        <w:rPr>
+          <w:lang w:val="nb-NO"/>
+        </w:rPr>
+        <w:t>.</w:t>
       </w:r>
     </w:p>
     <w:p>
       <w:pPr>
         <w:pStyle w:val="Tabelletikett"/>
       </w:pPr>
-      <w:r>
-        <w:t xml:space="preserve">Table 2 ( </w:t>
-      </w:r>
-      <w:r>
-        <w:t>rowspan og colspan)</w:t>
+      <w:proofErr w:type="spellStart"/>
+      <w:r>
+        <w:t>Table</w:t>
+      </w:r>
+      <w:proofErr w:type="spellEnd"/>
+      <w:r>
+        <w:t xml:space="preserve"> 2 </w:t>
+      </w:r>
+      <w:proofErr w:type="gramStart"/>
+      <w:r>
+        <w:t xml:space="preserve">( </w:t>
+      </w:r>
+      <w:proofErr w:type="spellStart"/>
+      <w:r>
+        <w:t>rowspan</w:t>
+      </w:r>
+      <w:proofErr w:type="spellEnd"/>
+      <w:proofErr w:type="gramEnd"/>
+      <w:r>
+        <w:t xml:space="preserve"> og </w:t>
+      </w:r>
+      <w:proofErr w:type="spellStart"/>
+      <w:r>
+        <w:t>colspan</w:t>
+      </w:r>
+      <w:proofErr w:type="spellEnd"/>
+      <w:r>
+        <w:t>)</w:t>
       </w:r>
     </w:p>
     <w:tbl>
       <w:tblPr>
-        <w:tblStyle w:val="TableGrid"/>
+        <w:tblStyle w:val="APA6table1"/>
         <w:tblW w:w="0" w:type="auto"/>
         <w:tblLook w:val="04A0" w:firstRow="1" w:lastRow="0" w:firstColumn="1" w:lastColumn="0" w:noHBand="0" w:noVBand="1"/>
       </w:tblPr>
       <w:tblGrid>
-        <w:gridCol w:w="3020"/>
-        <w:gridCol w:w="2999"/>
-        <w:gridCol w:w="2997"/>
+        <w:gridCol w:w="3023"/>
+        <w:gridCol w:w="3003"/>
+        <w:gridCol w:w="3000"/>
       </w:tblGrid>
       <w:tr>
         <w:trPr>
-          <w:tblHeader/>
+          <w:cnfStyle w:val="100000000000" w:firstRow="1" w:lastRow="0" w:firstColumn="0" w:lastColumn="0" w:oddVBand="0" w:evenVBand="0" w:oddHBand="0" w:evenHBand="0" w:firstRowFirstColumn="0" w:firstRowLastColumn="0" w:lastRowFirstColumn="0" w:lastRowLastColumn="0"/>
         </w:trPr>
         <w:tc>
           <w:tcPr>
+            <w:cnfStyle w:val="001000000000" w:firstRow="0" w:lastRow="0" w:firstColumn="1" w:lastColumn="0" w:oddVBand="0" w:evenVBand="0" w:oddHBand="0" w:evenHBand="0" w:firstRowFirstColumn="0" w:firstRowLastColumn="0" w:lastRowFirstColumn="0" w:lastRowLastColumn="0"/>
             <w:tcW w:w="3080" w:type="dxa"/>
           </w:tcPr>
           <w:p>
@@ -973,12 +1350,28 @@
                 <w:lang w:val="nb-NO"/>
               </w:rPr>
             </w:pPr>
+            <w:proofErr w:type="spellStart"/>
             <w:r>
               <w:rPr>
                 <w:lang w:val="nb-NO"/>
               </w:rPr>
-              <w:t>Table header cell</w:t>
+              <w:t>Table</w:t>
             </w:r>
+            <w:proofErr w:type="spellEnd"/>
+            <w:r>
+              <w:rPr>
+                <w:lang w:val="nb-NO"/>
+              </w:rPr>
+              <w:t xml:space="preserve"> header </w:t>
+            </w:r>
+            <w:proofErr w:type="spellStart"/>
+            <w:r>
+              <w:rPr>
+                <w:lang w:val="nb-NO"/>
+              </w:rPr>
+              <w:t>cell</w:t>
+            </w:r>
+            <w:proofErr w:type="spellEnd"/>
           </w:p>
         </w:tc>
         <w:tc>
@@ -988,15 +1381,52 @@
           </w:tcPr>
           <w:p>
             <w:pPr>
+              <w:cnfStyle w:val="100000000000" w:firstRow="1" w:lastRow="0" w:firstColumn="0" w:lastColumn="0" w:oddVBand="0" w:evenVBand="0" w:oddHBand="0" w:evenHBand="0" w:firstRowFirstColumn="0" w:firstRowLastColumn="0" w:lastRowFirstColumn="0" w:lastRowLastColumn="0"/>
               <w:rPr>
                 <w:lang w:val="nb-NO"/>
               </w:rPr>
             </w:pPr>
+            <w:proofErr w:type="spellStart"/>
             <w:r>
               <w:rPr>
                 <w:lang w:val="nb-NO"/>
               </w:rPr>
-              <w:t>Table header cell, colspan = 2</w:t>
+              <w:t>Table</w:t>
+            </w:r>
+            <w:proofErr w:type="spellEnd"/>
+            <w:r>
+              <w:rPr>
+                <w:lang w:val="nb-NO"/>
+              </w:rPr>
+              <w:t xml:space="preserve"> header </w:t>
+            </w:r>
+            <w:proofErr w:type="spellStart"/>
+            <w:r>
+              <w:rPr>
+                <w:lang w:val="nb-NO"/>
+              </w:rPr>
+              <w:t>cell</w:t>
+            </w:r>
+            <w:proofErr w:type="spellEnd"/>
+            <w:r>
+              <w:rPr>
+                <w:lang w:val="nb-NO"/>
+              </w:rPr>
+              <w:t xml:space="preserve">, </w:t>
+            </w:r>
+            <w:proofErr w:type="spellStart"/>
+            <w:r>
+              <w:rPr>
+                <w:lang w:val="nb-NO"/>
+              </w:rPr>
+              <w:t>colspan</w:t>
+            </w:r>
+            <w:proofErr w:type="spellEnd"/>
+            <w:r>
+              <w:rPr>
+                <w:lang w:val="nb-NO"/>
+              </w:rPr>
+              <w:t xml:space="preserve"> = 2</w:t>
             </w:r>
           </w:p>
         </w:tc>
@@ -1004,6 +1434,7 @@
       <w:tr>
         <w:tc>
           <w:tcPr>
+            <w:cnfStyle w:val="001000000000" w:firstRow="0" w:lastRow="0" w:firstColumn="1" w:lastColumn="0" w:oddVBand="0" w:evenVBand="0" w:oddHBand="0" w:evenHBand="0" w:firstRowFirstColumn="0" w:firstRowLastColumn="0" w:lastRowFirstColumn="0" w:lastRowLastColumn="0"/>
             <w:tcW w:w="3080" w:type="dxa"/>
             <w:vMerge w:val="restart"/>
           </w:tcPr>
@@ -1013,11 +1444,47 @@
                 <w:lang w:val="nb-NO"/>
               </w:rPr>
             </w:pPr>
+            <w:proofErr w:type="spellStart"/>
             <w:r>
               <w:rPr>
                 <w:lang w:val="nb-NO"/>
               </w:rPr>
-              <w:t>Table header cell, rowspan=2</w:t>
+              <w:t>Table</w:t>
+            </w:r>
+            <w:proofErr w:type="spellEnd"/>
+            <w:r>
+              <w:rPr>
+                <w:lang w:val="nb-NO"/>
+              </w:rPr>
+              <w:t xml:space="preserve"> header </w:t>
+            </w:r>
+            <w:proofErr w:type="spellStart"/>
+            <w:r>
+              <w:rPr>
+                <w:lang w:val="nb-NO"/>
+              </w:rPr>
+              <w:t>cell</w:t>
+            </w:r>
+            <w:proofErr w:type="spellEnd"/>
+            <w:r>
+              <w:rPr>
+                <w:lang w:val="nb-NO"/>
+              </w:rPr>
+              <w:t xml:space="preserve">, </w:t>
+            </w:r>
+            <w:proofErr w:type="spellStart"/>
+            <w:r>
+              <w:rPr>
+                <w:lang w:val="nb-NO"/>
+              </w:rPr>
+              <w:t>rowspan</w:t>
+            </w:r>
+            <w:proofErr w:type="spellEnd"/>
+            <w:r>
+              <w:rPr>
+                <w:lang w:val="nb-NO"/>
+              </w:rPr>
+              <w:t>=2</w:t>
             </w:r>
           </w:p>
         </w:tc>
@@ -1027,6 +1494,7 @@
           </w:tcPr>
           <w:p>
             <w:pPr>
+              <w:cnfStyle w:val="000000000000" w:firstRow="0" w:lastRow="0" w:firstColumn="0" w:lastColumn="0" w:oddVBand="0" w:evenVBand="0" w:oddHBand="0" w:evenHBand="0" w:firstRowFirstColumn="0" w:firstRowLastColumn="0" w:lastRowFirstColumn="0" w:lastRowLastColumn="0"/>
               <w:rPr>
                 <w:lang w:val="nb-NO"/>
               </w:rPr>
@@ -1045,6 +1513,7 @@
           </w:tcPr>
           <w:p>
             <w:pPr>
+              <w:cnfStyle w:val="000000000000" w:firstRow="0" w:lastRow="0" w:firstColumn="0" w:lastColumn="0" w:oddVBand="0" w:evenVBand="0" w:oddHBand="0" w:evenHBand="0" w:firstRowFirstColumn="0" w:firstRowLastColumn="0" w:lastRowFirstColumn="0" w:lastRowLastColumn="0"/>
               <w:rPr>
                 <w:lang w:val="nb-NO"/>
               </w:rPr>
@@ -1061,6 +1530,7 @@
       <w:tr>
         <w:tc>
           <w:tcPr>
+            <w:cnfStyle w:val="001000000000" w:firstRow="0" w:lastRow="0" w:firstColumn="1" w:lastColumn="0" w:oddVBand="0" w:evenVBand="0" w:oddHBand="0" w:evenHBand="0" w:firstRowFirstColumn="0" w:firstRowLastColumn="0" w:lastRowFirstColumn="0" w:lastRowLastColumn="0"/>
             <w:tcW w:w="3080" w:type="dxa"/>
             <w:vMerge/>
           </w:tcPr>
@@ -1079,6 +1549,7 @@
           </w:tcPr>
           <w:p>
             <w:pPr>
+              <w:cnfStyle w:val="000000000000" w:firstRow="0" w:lastRow="0" w:firstColumn="0" w:lastColumn="0" w:oddVBand="0" w:evenVBand="0" w:oddHBand="0" w:evenHBand="0" w:firstRowFirstColumn="0" w:firstRowLastColumn="0" w:lastRowFirstColumn="0" w:lastRowLastColumn="0"/>
               <w:rPr>
                 <w:lang w:val="nb-NO"/>
               </w:rPr>
@@ -1087,7 +1558,21 @@
               <w:rPr>
                 <w:lang w:val="nb-NO"/>
               </w:rPr>
-              <w:t>Td, colspan=2</w:t>
+              <w:t xml:space="preserve">Td, </w:t>
+            </w:r>
+            <w:proofErr w:type="spellStart"/>
+            <w:r>
+              <w:rPr>
+                <w:lang w:val="nb-NO"/>
+              </w:rPr>
+              <w:t>colspan</w:t>
+            </w:r>
+            <w:proofErr w:type="spellEnd"/>
+            <w:r>
+              <w:rPr>
+                <w:lang w:val="nb-NO"/>
+              </w:rPr>
+              <w:t>=2</w:t>
             </w:r>
           </w:p>
         </w:tc>
@@ -1099,8 +1584,6 @@
           <w:lang w:val="nb-NO"/>
         </w:rPr>
       </w:pPr>
-      <w:bookmarkStart w:id="1" w:name="_GoBack"/>
-      <w:bookmarkEnd w:id="1"/>
     </w:p>
     <w:p>
       <w:pPr>
@@ -1169,12 +1652,21 @@
         </w:rPr>
         <w:t xml:space="preserve"> </w:t>
       </w:r>
+      <w:proofErr w:type="spellStart"/>
       <w:r>
         <w:rPr>
           <w:u w:val="single"/>
           <w:lang w:val="nb-NO"/>
         </w:rPr>
-        <w:t>Underlinjet tekst.</w:t>
+        <w:t>Underlinjet</w:t>
+      </w:r>
+      <w:proofErr w:type="spellEnd"/>
+      <w:r>
+        <w:rPr>
+          <w:u w:val="single"/>
+          <w:lang w:val="nb-NO"/>
+        </w:rPr>
+        <w:t xml:space="preserve"> tekst.</w:t>
       </w:r>
     </w:p>
     <w:p>
@@ -1201,7 +1693,23 @@
           <w:vertAlign w:val="superscript"/>
           <w:lang w:val="nb-NO"/>
         </w:rPr>
-        <w:t>Sup text.</w:t>
+        <w:t xml:space="preserve">Sup </w:t>
+      </w:r>
+      <w:proofErr w:type="spellStart"/>
+      <w:r>
+        <w:rPr>
+          <w:vertAlign w:val="superscript"/>
+          <w:lang w:val="nb-NO"/>
+        </w:rPr>
+        <w:t>text</w:t>
+      </w:r>
+      <w:proofErr w:type="spellEnd"/>
+      <w:r>
+        <w:rPr>
+          <w:vertAlign w:val="superscript"/>
+          <w:lang w:val="nb-NO"/>
+        </w:rPr>
+        <w:t>.</w:t>
       </w:r>
     </w:p>
     <w:p>
@@ -1265,20 +1773,24 @@
           <w:lang w:val="en-GB"/>
         </w:rPr>
       </w:pPr>
+      <w:proofErr w:type="spellStart"/>
       <w:r>
         <w:rPr>
           <w:lang w:val="en-GB"/>
         </w:rPr>
         <w:t>Referanser</w:t>
       </w:r>
+      <w:proofErr w:type="spellEnd"/>
     </w:p>
     <w:p>
       <w:pPr>
         <w:pStyle w:val="Referanse"/>
       </w:pPr>
+      <w:proofErr w:type="spellStart"/>
       <w:r>
         <w:t>Navnesen</w:t>
       </w:r>
+      <w:proofErr w:type="spellEnd"/>
       <w:r>
         <w:t xml:space="preserve">, </w:t>
       </w:r>
@@ -1294,12 +1806,14 @@
       <w:r>
         <w:t xml:space="preserve"> </w:t>
       </w:r>
+      <w:proofErr w:type="spellStart"/>
       <w:r>
         <w:rPr>
           <w:i/>
         </w:rPr>
         <w:t>Journalname</w:t>
       </w:r>
+      <w:proofErr w:type="spellEnd"/>
       <w:r>
         <w:rPr>
           <w:i/>
@@ -1310,12 +1824,20 @@
         <w:rPr>
           <w:i/>
         </w:rPr>
-        <w:t>Journal-subname</w:t>
-      </w:r>
+        <w:t>Journal-</w:t>
+      </w:r>
+      <w:proofErr w:type="spellStart"/>
       <w:r>
         <w:rPr>
           <w:i/>
         </w:rPr>
+        <w:t>subname</w:t>
+      </w:r>
+      <w:proofErr w:type="spellEnd"/>
+      <w:r>
+        <w:rPr>
+          <w:i/>
+        </w:rPr>
         <w:t xml:space="preserve"> 26</w:t>
       </w:r>
       <w:r>
@@ -1325,11 +1847,16 @@
     <w:p>
       <w:pPr>
         <w:pStyle w:val="Referanse"/>
-      </w:pPr>
+        <w:rPr>
+          <w:lang w:val="nb-NO"/>
+        </w:rPr>
+      </w:pPr>
+      <w:proofErr w:type="spellStart"/>
       <w:r>
         <w:lastRenderedPageBreak/>
         <w:t>Navnesen</w:t>
       </w:r>
+      <w:proofErr w:type="spellEnd"/>
       <w:r>
         <w:t xml:space="preserve">, </w:t>
       </w:r>
@@ -1343,22 +1870,36 @@
         <w:rPr>
           <w:i/>
         </w:rPr>
-        <w:t>Some other articletitle</w:t>
-      </w:r>
+        <w:t xml:space="preserve">Some other </w:t>
+      </w:r>
+      <w:proofErr w:type="spellStart"/>
       <w:r>
         <w:rPr>
           <w:i/>
         </w:rPr>
+        <w:t>articletitle</w:t>
+      </w:r>
+      <w:proofErr w:type="spellEnd"/>
+      <w:r>
+        <w:rPr>
+          <w:i/>
+        </w:rPr>
         <w:t>.</w:t>
       </w:r>
       <w:r>
-        <w:t xml:space="preserve"> Oslo: Høgskolen I Oslo og Akershus, Avhandling 2012:1.</w:t>
+        <w:t xml:space="preserve"> </w:t>
+      </w:r>
+      <w:r>
+        <w:rPr>
+          <w:lang w:val="nb-NO"/>
+        </w:rPr>
+        <w:t>Oslo: Høgskolen I Oslo og Akershus, Avhandling 2012:1.</w:t>
       </w:r>
     </w:p>
     <w:sectPr>
-      <w:headerReference w:type="default" r:id="rId8"/>
-      <w:footerReference w:type="default" r:id="rId9"/>
-      <w:headerReference w:type="first" r:id="rId10"/>
+      <w:headerReference w:type="default" r:id="rId9"/>
+      <w:footerReference w:type="default" r:id="rId10"/>
+      <w:headerReference w:type="first" r:id="rId11"/>
       <w:pgSz w:w="11906" w:h="16838"/>
       <w:pgMar w:top="1440" w:right="1440" w:bottom="1440" w:left="1440" w:header="720" w:footer="720" w:gutter="0"/>
       <w:cols w:space="720"/>
@@ -1473,15 +2014,32 @@
       </w:rPr>
       <w:tab/>
     </w:r>
-    <w:hyperlink r:id="rId1" w:history="1">
-      <w:r>
-        <w:rPr>
-          <w:rStyle w:val="Hyperlink"/>
-          <w:lang w:val="en-GB"/>
-        </w:rPr>
-        <w:t>https://doi.org/10.7577/</w:t>
-      </w:r>
-    </w:hyperlink>
+    <w:r>
+      <w:fldChar w:fldCharType="begin"/>
+    </w:r>
+    <w:r>
+      <w:rPr>
+        <w:lang w:val="en-GB"/>
+      </w:rPr>
+      <w:instrText xml:space="preserve"> HYPERLINK "https://doi.org/10.7577/" </w:instrText>
+    </w:r>
+    <w:r>
+      <w:fldChar w:fldCharType="separate"/>
+    </w:r>
+    <w:r>
+      <w:rPr>
+        <w:rStyle w:val="Hyperlink"/>
+        <w:lang w:val="en-GB"/>
+      </w:rPr>
+      <w:t>https://doi.org/10.7577/</w:t>
+    </w:r>
+    <w:r>
+      <w:rPr>
+        <w:rStyle w:val="Hyperlink"/>
+        <w:lang w:val="en-GB"/>
+      </w:rPr>
+      <w:fldChar w:fldCharType="end"/>
+    </w:r>
     <w:r>
       <w:rPr>
         <w:rStyle w:val="InternetLink"/>
@@ -3370,4 +3928,16 @@
     </a:ext>
   </a:extLst>
 </a:theme>
+</file>
+
+<file path=customXml/item1.xml><?xml version="1.0" encoding="utf-8"?>
+<b:Sources xmlns:b="http://schemas.openxmlformats.org/officeDocument/2006/bibliography" xmlns="http://schemas.openxmlformats.org/officeDocument/2006/bibliography" SelectedStyle="\APASixthEditionOfficeOnline.xsl" StyleName="APA" Version="6"/>
+</file>
+
+<file path=customXml/itemProps1.xml><?xml version="1.0" encoding="utf-8"?>
+<ds:datastoreItem xmlns:ds="http://schemas.openxmlformats.org/officeDocument/2006/customXml" ds:itemID="{6F5F635A-E6BA-4E2A-BC73-5BEBD8EE45A7}">
+  <ds:schemaRefs>
+    <ds:schemaRef ds:uri="http://schemas.openxmlformats.org/officeDocument/2006/bibliography"/>
+  </ds:schemaRefs>
+</ds:datastoreItem>
 </file>
</xml_diff>